<commit_message>
Removed calibration steps that, with the latest version of TI's Battery Management Studio, no longer seem necessary.
</commit_message>
<xml_diff>
--- a/TI Lithium Fuel Gauge Calibration.docx
+++ b/TI Lithium Fuel Gauge Calibration.docx
@@ -27,11 +27,31 @@
           <w:rPr>
             <w:rStyle w:val="Hyperlink"/>
           </w:rPr>
-          <w:t>Going to Production with the bq275xx</w:t>
+          <w:t xml:space="preserve">Going to Production with </w:t>
+        </w:r>
+        <w:bookmarkStart w:id="0" w:name="_GoBack"/>
+        <w:bookmarkEnd w:id="0"/>
+        <w:r>
+          <w:rPr>
+            <w:rStyle w:val="Hyperlink"/>
+          </w:rPr>
+          <w:t>t</w:t>
+        </w:r>
+        <w:r>
+          <w:rPr>
+            <w:rStyle w:val="Hyperlink"/>
+          </w:rPr>
+          <w:t>he bq275xx</w:t>
         </w:r>
       </w:hyperlink>
       <w:r>
-        <w:t>.  Unfortunately, that document is written for an old version of TI calibration software and leaves some information out.  So this document was written to fill in the missing pieces.  It is highly recommended that you read the TI document before continuing with this one.</w:t>
+        <w:t>.  Unfortunately, that document is written for an old version of TI calibration software and le</w:t>
+      </w:r>
+      <w:r>
+        <w:t>aves some information out.  T</w:t>
+      </w:r>
+      <w:r>
+        <w:t>his document was written to fill in the missing pieces.  It is highly recommended that you read the TI document before continuing with this one.</w:t>
       </w:r>
     </w:p>
     <w:p>
@@ -216,7 +236,64 @@
         <w:footnoteReference w:id="2"/>
       </w:r>
       <w:r>
-        <w:t>.  If not, check for dead battery or bad connections.</w:t>
+        <w:t>.</w:t>
+      </w:r>
+      <w:r>
+        <w:t xml:space="preserve">  The </w:t>
+      </w:r>
+      <w:r>
+        <w:rPr>
+          <w:i/>
+        </w:rPr>
+        <w:t>Registers</w:t>
+      </w:r>
+      <w:r>
+        <w:t xml:space="preserve"> plugin should display various metrics read from the fuel gauge, as well as the value of status register bits in the </w:t>
+      </w:r>
+      <w:r>
+        <w:rPr>
+          <w:i/>
+        </w:rPr>
+        <w:t>Bit Registers</w:t>
+      </w:r>
+      <w:r>
+        <w:t xml:space="preserve"> section.</w:t>
+      </w:r>
+      <w:r>
+        <w:rPr>
+          <w:rStyle w:val="FootnoteReference"/>
+        </w:rPr>
+        <w:footnoteReference w:id="3"/>
+      </w:r>
+      <w:r>
+        <w:t xml:space="preserve"> </w:t>
+      </w:r>
+    </w:p>
+    <w:p>
+      <w:pPr>
+        <w:pStyle w:val="ListParagraph"/>
+        <w:numPr>
+          <w:ilvl w:val="1"/>
+          <w:numId w:val="1"/>
+        </w:numPr>
+      </w:pPr>
+      <w:r>
+        <w:t>If not, check for dead battery or bad connections.</w:t>
+      </w:r>
+    </w:p>
+    <w:p>
+      <w:pPr>
+        <w:rPr>
+          <w:rFonts w:asciiTheme="majorHAnsi" w:eastAsiaTheme="majorEastAsia" w:hAnsiTheme="majorHAnsi" w:cstheme="majorBidi"/>
+          <w:b/>
+          <w:bCs/>
+          <w:color w:val="365F91" w:themeColor="accent1" w:themeShade="BF"/>
+          <w:sz w:val="28"/>
+          <w:szCs w:val="28"/>
+        </w:rPr>
+      </w:pPr>
+      <w:r>
+        <w:br w:type="page"/>
       </w:r>
     </w:p>
     <w:p>
@@ -224,6 +301,7 @@
         <w:pStyle w:val="Heading1"/>
       </w:pPr>
       <w:r>
+        <w:lastRenderedPageBreak/>
         <w:t>Calibration</w:t>
       </w:r>
     </w:p>
@@ -265,13 +343,37 @@
         </w:numPr>
       </w:pPr>
       <w:r>
-        <w:t xml:space="preserve">If </w:t>
-      </w:r>
-      <w:r>
-        <w:t>the fuel gauge is Flash-based, E</w:t>
-      </w:r>
-      <w:r>
-        <w:t>nter calibration mode:</w:t>
+        <w:t xml:space="preserve">Open </w:t>
+      </w:r>
+      <w:r>
+        <w:rPr>
+          <w:i/>
+        </w:rPr>
+        <w:t>Calibration</w:t>
+      </w:r>
+      <w:r>
+        <w:t xml:space="preserve"> </w:t>
+      </w:r>
+      <w:r>
+        <w:t>plugin and perform the following tests.  Note that some tests may not be available, depending on your fuel gauge:</w:t>
+      </w:r>
+    </w:p>
+    <w:p>
+      <w:pPr>
+        <w:pStyle w:val="ListParagraph"/>
+        <w:numPr>
+          <w:ilvl w:val="0"/>
+          <w:numId w:val="3"/>
+        </w:numPr>
+        <w:rPr>
+          <w:b/>
+        </w:rPr>
+      </w:pPr>
+      <w:r>
+        <w:rPr>
+          <w:b/>
+        </w:rPr>
+        <w:t>Coulomb Counter Offset, Board Offset</w:t>
       </w:r>
     </w:p>
     <w:p>
@@ -283,41 +385,28 @@
         </w:numPr>
       </w:pPr>
       <w:r>
-        <w:lastRenderedPageBreak/>
-        <w:t xml:space="preserve">In </w:t>
-      </w:r>
-      <w:r>
-        <w:rPr>
-          <w:i/>
-        </w:rPr>
-        <w:t>Command</w:t>
-      </w:r>
-      <w:r>
-        <w:t xml:space="preserve"> plugin, click </w:t>
-      </w:r>
-      <w:r>
-        <w:rPr>
-          <w:i/>
-        </w:rPr>
-        <w:t>UNSEAL</w:t>
-      </w:r>
-      <w:r>
-        <w:t xml:space="preserve">.  Then click </w:t>
-      </w:r>
-      <w:r>
-        <w:rPr>
-          <w:i/>
-        </w:rPr>
-        <w:t>CAL_ENABLE</w:t>
+        <w:t>S</w:t>
+      </w:r>
+      <w:r>
+        <w:t xml:space="preserve">elect </w:t>
+      </w:r>
+      <w:r>
+        <w:rPr>
+          <w:i/>
+        </w:rPr>
+        <w:t xml:space="preserve">Calibrate CC Offset </w:t>
+      </w:r>
+      <w:r>
+        <w:t xml:space="preserve">and </w:t>
+      </w:r>
+      <w:r>
+        <w:rPr>
+          <w:i/>
+        </w:rPr>
+        <w:t>Calibrate Board Offset</w:t>
       </w:r>
       <w:r>
         <w:t>.</w:t>
-      </w:r>
-      <w:r>
-        <w:rPr>
-          <w:rStyle w:val="FootnoteReference"/>
-        </w:rPr>
-        <w:footnoteReference w:id="3"/>
       </w:r>
     </w:p>
     <w:p>
@@ -329,40 +418,25 @@
         </w:numPr>
       </w:pPr>
       <w:r>
-        <w:t xml:space="preserve">On </w:t>
-      </w:r>
-      <w:r>
-        <w:rPr>
-          <w:i/>
-        </w:rPr>
-        <w:t>Registers</w:t>
-      </w:r>
-      <w:r>
-        <w:t xml:space="preserve"> plugin, click </w:t>
-      </w:r>
-      <w:r>
-        <w:rPr>
-          <w:i/>
-        </w:rPr>
-        <w:t>Refresh</w:t>
-      </w:r>
-      <w:r>
-        <w:t xml:space="preserve">.  In </w:t>
-      </w:r>
-      <w:r>
-        <w:rPr>
-          <w:i/>
-        </w:rPr>
-        <w:t>Bit Registers</w:t>
-      </w:r>
-      <w:r>
-        <w:t xml:space="preserve"> section, verify CALMODE bit goes red/high.</w:t>
-      </w:r>
-      <w:r>
-        <w:rPr>
-          <w:rStyle w:val="FootnoteReference"/>
-        </w:rPr>
-        <w:footnoteReference w:id="4"/>
+        <w:t>C</w:t>
+      </w:r>
+      <w:r>
+        <w:t xml:space="preserve">lick </w:t>
+      </w:r>
+      <w:r>
+        <w:rPr>
+          <w:i/>
+        </w:rPr>
+        <w:t>Calibrate Gas Gauge</w:t>
+      </w:r>
+      <w:r>
+        <w:t>.</w:t>
+      </w:r>
+      <w:r>
+        <w:t xml:space="preserve"> </w:t>
+      </w:r>
+      <w:r>
+        <w:t xml:space="preserve"> If successful, a green checkmark will be displayed next to the button.</w:t>
       </w:r>
     </w:p>
     <w:p>
@@ -372,21 +446,102 @@
           <w:ilvl w:val="0"/>
           <w:numId w:val="3"/>
         </w:numPr>
-      </w:pPr>
-      <w:r>
-        <w:t xml:space="preserve">Open </w:t>
-      </w:r>
-      <w:r>
-        <w:rPr>
-          <w:i/>
-        </w:rPr>
-        <w:t>Calibration</w:t>
-      </w:r>
-      <w:r>
-        <w:t xml:space="preserve"> </w:t>
-      </w:r>
-      <w:r>
-        <w:t>plugin and perform the following tests.  Note that some tests may not be available, depending on your fuel gauge:</w:t>
+        <w:rPr>
+          <w:b/>
+        </w:rPr>
+      </w:pPr>
+      <w:r>
+        <w:rPr>
+          <w:b/>
+        </w:rPr>
+        <w:t>Voltage</w:t>
+      </w:r>
+    </w:p>
+    <w:p>
+      <w:pPr>
+        <w:pStyle w:val="ListParagraph"/>
+        <w:numPr>
+          <w:ilvl w:val="1"/>
+          <w:numId w:val="3"/>
+        </w:numPr>
+      </w:pPr>
+      <w:r>
+        <w:t xml:space="preserve">Measure voltage across PACK+ and PACK- terminals of fuel gauge EVM, or use the Voltage reported by GDK in </w:t>
+      </w:r>
+      <w:r>
+        <w:t>Battery Management Studio’s</w:t>
+      </w:r>
+      <w:r>
+        <w:rPr>
+          <w:i/>
+        </w:rPr>
+        <w:t xml:space="preserve"> Dashboard</w:t>
+      </w:r>
+      <w:r>
+        <w:t xml:space="preserve"> plugin.</w:t>
+      </w:r>
+    </w:p>
+    <w:p>
+      <w:pPr>
+        <w:pStyle w:val="ListParagraph"/>
+        <w:numPr>
+          <w:ilvl w:val="1"/>
+          <w:numId w:val="3"/>
+        </w:numPr>
+      </w:pPr>
+      <w:r>
+        <w:t xml:space="preserve">Type the voltage in </w:t>
+      </w:r>
+      <w:r>
+        <w:rPr>
+          <w:i/>
+        </w:rPr>
+        <w:t>Applied Voltage</w:t>
+      </w:r>
+      <w:r>
+        <w:t>.</w:t>
+      </w:r>
+    </w:p>
+    <w:p>
+      <w:pPr>
+        <w:pStyle w:val="ListParagraph"/>
+        <w:numPr>
+          <w:ilvl w:val="1"/>
+          <w:numId w:val="3"/>
+        </w:numPr>
+      </w:pPr>
+      <w:r>
+        <w:t xml:space="preserve">Check </w:t>
+      </w:r>
+      <w:r>
+        <w:rPr>
+          <w:i/>
+        </w:rPr>
+        <w:t>Calibrate Voltage</w:t>
+      </w:r>
+      <w:r>
+        <w:t xml:space="preserve"> and uncheck everything else.</w:t>
+      </w:r>
+    </w:p>
+    <w:p>
+      <w:pPr>
+        <w:pStyle w:val="ListParagraph"/>
+        <w:numPr>
+          <w:ilvl w:val="1"/>
+          <w:numId w:val="3"/>
+        </w:numPr>
+      </w:pPr>
+      <w:r>
+        <w:t xml:space="preserve">Click </w:t>
+      </w:r>
+      <w:r>
+        <w:rPr>
+          <w:i/>
+        </w:rPr>
+        <w:t>Calibrate Gas Gauge</w:t>
+      </w:r>
+      <w:r>
+        <w:t>.  If successful, a green checkmark will be displayed next to the button.</w:t>
       </w:r>
     </w:p>
     <w:p>
@@ -404,7 +559,7 @@
         <w:rPr>
           <w:b/>
         </w:rPr>
-        <w:t>Coulomb Counter Offset, Board Offset</w:t>
+        <w:t>Current</w:t>
       </w:r>
     </w:p>
     <w:p>
@@ -416,28 +571,90 @@
         </w:numPr>
       </w:pPr>
       <w:r>
-        <w:t>S</w:t>
-      </w:r>
-      <w:r>
-        <w:t xml:space="preserve">elect </w:t>
-      </w:r>
-      <w:r>
-        <w:rPr>
-          <w:i/>
-        </w:rPr>
-        <w:t xml:space="preserve">Calibrate CC Offset </w:t>
-      </w:r>
-      <w:r>
-        <w:t xml:space="preserve">and </w:t>
-      </w:r>
-      <w:r>
-        <w:rPr>
-          <w:i/>
-        </w:rPr>
-        <w:t>Calibrate Board Offset</w:t>
+        <w:t>Apply a constant load to the battery pack.  Ideally 1000 mA.</w:t>
+      </w:r>
+      <w:r>
+        <w:rPr>
+          <w:rStyle w:val="FootnoteReference"/>
+        </w:rPr>
+        <w:footnoteReference w:id="4"/>
+      </w:r>
+    </w:p>
+    <w:p>
+      <w:pPr>
+        <w:pStyle w:val="ListParagraph"/>
+        <w:numPr>
+          <w:ilvl w:val="2"/>
+          <w:numId w:val="4"/>
+        </w:numPr>
+      </w:pPr>
+      <w:r>
+        <w:t>Open GDK plugin.</w:t>
+      </w:r>
+      <w:r>
+        <w:rPr>
+          <w:rStyle w:val="FootnoteReference"/>
+        </w:rPr>
+        <w:footnoteReference w:id="5"/>
+      </w:r>
+    </w:p>
+    <w:p>
+      <w:pPr>
+        <w:pStyle w:val="ListParagraph"/>
+        <w:numPr>
+          <w:ilvl w:val="2"/>
+          <w:numId w:val="4"/>
+        </w:numPr>
+      </w:pPr>
+      <w:r>
+        <w:t xml:space="preserve">In </w:t>
+      </w:r>
+      <w:r>
+        <w:rPr>
+          <w:i/>
+        </w:rPr>
+        <w:t>Discharge Cycle</w:t>
+      </w:r>
+      <w:r>
+        <w:t xml:space="preserve"> panel, set </w:t>
+      </w:r>
+      <w:proofErr w:type="spellStart"/>
+      <w:r>
+        <w:t>Const</w:t>
+      </w:r>
+      <w:proofErr w:type="spellEnd"/>
+      <w:r>
+        <w:t xml:space="preserve"> Current to 1000 mA, and hit </w:t>
+      </w:r>
+      <w:r>
+        <w:rPr>
+          <w:i/>
+        </w:rPr>
+        <w:t>Start</w:t>
       </w:r>
       <w:r>
         <w:t>.</w:t>
+      </w:r>
+    </w:p>
+    <w:p>
+      <w:pPr>
+        <w:pStyle w:val="ListParagraph"/>
+        <w:numPr>
+          <w:ilvl w:val="2"/>
+          <w:numId w:val="4"/>
+        </w:numPr>
+      </w:pPr>
+      <w:r>
+        <w:t xml:space="preserve">In </w:t>
+      </w:r>
+      <w:r>
+        <w:rPr>
+          <w:i/>
+        </w:rPr>
+        <w:t>Dashboard</w:t>
+      </w:r>
+      <w:r>
+        <w:t xml:space="preserve"> tab, read current (should be something like -999 mA).</w:t>
       </w:r>
     </w:p>
     <w:p>
@@ -449,10 +666,58 @@
         </w:numPr>
       </w:pPr>
       <w:r>
-        <w:t>C</w:t>
-      </w:r>
-      <w:r>
-        <w:t xml:space="preserve">lick </w:t>
+        <w:t xml:space="preserve">Type the measured current in </w:t>
+      </w:r>
+      <w:r>
+        <w:rPr>
+          <w:i/>
+        </w:rPr>
+        <w:t>Calibration</w:t>
+      </w:r>
+      <w:r>
+        <w:t xml:space="preserve"> tab into </w:t>
+      </w:r>
+      <w:r>
+        <w:rPr>
+          <w:i/>
+        </w:rPr>
+        <w:t>Applied Current</w:t>
+      </w:r>
+      <w:r>
+        <w:t>.</w:t>
+      </w:r>
+    </w:p>
+    <w:p>
+      <w:pPr>
+        <w:pStyle w:val="ListParagraph"/>
+        <w:numPr>
+          <w:ilvl w:val="1"/>
+          <w:numId w:val="3"/>
+        </w:numPr>
+      </w:pPr>
+      <w:r>
+        <w:t xml:space="preserve">Check </w:t>
+      </w:r>
+      <w:r>
+        <w:rPr>
+          <w:i/>
+        </w:rPr>
+        <w:t>Calibrate Current</w:t>
+      </w:r>
+      <w:r>
+        <w:t xml:space="preserve"> and uncheck everything else.</w:t>
+      </w:r>
+    </w:p>
+    <w:p>
+      <w:pPr>
+        <w:pStyle w:val="ListParagraph"/>
+        <w:numPr>
+          <w:ilvl w:val="1"/>
+          <w:numId w:val="3"/>
+        </w:numPr>
+      </w:pPr>
+      <w:r>
+        <w:t xml:space="preserve">Click </w:t>
       </w:r>
       <w:r>
         <w:rPr>
@@ -461,13 +726,7 @@
         <w:t>Calibrate Gas Gauge</w:t>
       </w:r>
       <w:r>
-        <w:t>.</w:t>
-      </w:r>
-      <w:r>
-        <w:t xml:space="preserve"> </w:t>
-      </w:r>
-      <w:r>
-        <w:t xml:space="preserve"> If successful, a green checkmark will be displayed next to the button.</w:t>
+        <w:t>.  If successful, a green checkmark will be displayed next to the button.</w:t>
       </w:r>
     </w:p>
     <w:p>
@@ -485,7 +744,61 @@
         <w:rPr>
           <w:b/>
         </w:rPr>
-        <w:t>Voltage</w:t>
+        <w:t>Temperature – Skip this; it’s not needed.</w:t>
+      </w:r>
+    </w:p>
+    <w:p>
+      <w:pPr>
+        <w:pStyle w:val="ListParagraph"/>
+        <w:numPr>
+          <w:ilvl w:val="0"/>
+          <w:numId w:val="3"/>
+        </w:numPr>
+        <w:rPr>
+          <w:b/>
+        </w:rPr>
+      </w:pPr>
+      <w:bookmarkStart w:id="1" w:name="_Battery_Settings"/>
+      <w:bookmarkEnd w:id="1"/>
+      <w:r>
+        <w:rPr>
+          <w:b/>
+        </w:rPr>
+        <w:t>Battery Settings</w:t>
+      </w:r>
+      <w:r>
+        <w:rPr>
+          <w:b/>
+        </w:rPr>
+        <w:t xml:space="preserve"> (must be set before running Learning Cycle or </w:t>
+      </w:r>
+      <w:proofErr w:type="spellStart"/>
+      <w:r>
+        <w:rPr>
+          <w:b/>
+        </w:rPr>
+        <w:t>Rel</w:t>
+      </w:r>
+      <w:proofErr w:type="spellEnd"/>
+      <w:r>
+        <w:rPr>
+          <w:b/>
+        </w:rPr>
+        <w:t>-Dis-</w:t>
+      </w:r>
+      <w:proofErr w:type="spellStart"/>
+      <w:r>
+        <w:rPr>
+          <w:b/>
+        </w:rPr>
+        <w:t>Rel</w:t>
+      </w:r>
+      <w:proofErr w:type="spellEnd"/>
+      <w:r>
+        <w:rPr>
+          <w:b/>
+        </w:rPr>
+        <w:t xml:space="preserve"> cycle)</w:t>
       </w:r>
     </w:p>
     <w:p>
@@ -497,350 +810,6 @@
         </w:numPr>
       </w:pPr>
       <w:r>
-        <w:t xml:space="preserve">Measure voltage across PACK+ and PACK- terminals of fuel gauge EVM, or use the Voltage reported by GDK in </w:t>
-      </w:r>
-      <w:r>
-        <w:t>Battery Management Studio’s</w:t>
-      </w:r>
-      <w:r>
-        <w:rPr>
-          <w:i/>
-        </w:rPr>
-        <w:t xml:space="preserve"> Dashboard</w:t>
-      </w:r>
-      <w:r>
-        <w:t xml:space="preserve"> plugin.</w:t>
-      </w:r>
-    </w:p>
-    <w:p>
-      <w:pPr>
-        <w:pStyle w:val="ListParagraph"/>
-        <w:numPr>
-          <w:ilvl w:val="1"/>
-          <w:numId w:val="3"/>
-        </w:numPr>
-      </w:pPr>
-      <w:r>
-        <w:t xml:space="preserve">Type the voltage in </w:t>
-      </w:r>
-      <w:r>
-        <w:rPr>
-          <w:i/>
-        </w:rPr>
-        <w:t>Applied Voltage</w:t>
-      </w:r>
-      <w:r>
-        <w:t>.</w:t>
-      </w:r>
-    </w:p>
-    <w:p>
-      <w:pPr>
-        <w:pStyle w:val="ListParagraph"/>
-        <w:numPr>
-          <w:ilvl w:val="1"/>
-          <w:numId w:val="3"/>
-        </w:numPr>
-      </w:pPr>
-      <w:r>
-        <w:t xml:space="preserve">Check </w:t>
-      </w:r>
-      <w:r>
-        <w:rPr>
-          <w:i/>
-        </w:rPr>
-        <w:t>Calibrate Voltage</w:t>
-      </w:r>
-      <w:r>
-        <w:t xml:space="preserve"> and uncheck everything else.</w:t>
-      </w:r>
-    </w:p>
-    <w:p>
-      <w:pPr>
-        <w:pStyle w:val="ListParagraph"/>
-        <w:numPr>
-          <w:ilvl w:val="1"/>
-          <w:numId w:val="3"/>
-        </w:numPr>
-      </w:pPr>
-      <w:r>
-        <w:t xml:space="preserve">Click </w:t>
-      </w:r>
-      <w:r>
-        <w:rPr>
-          <w:i/>
-        </w:rPr>
-        <w:t>Calibrate Gas Gauge</w:t>
-      </w:r>
-      <w:r>
-        <w:t>.  If successful, a green checkmark will be displayed next to the button.</w:t>
-      </w:r>
-    </w:p>
-    <w:p>
-      <w:pPr>
-        <w:pStyle w:val="ListParagraph"/>
-        <w:numPr>
-          <w:ilvl w:val="0"/>
-          <w:numId w:val="3"/>
-        </w:numPr>
-        <w:rPr>
-          <w:b/>
-        </w:rPr>
-      </w:pPr>
-      <w:r>
-        <w:rPr>
-          <w:b/>
-        </w:rPr>
-        <w:t>Current</w:t>
-      </w:r>
-    </w:p>
-    <w:p>
-      <w:pPr>
-        <w:pStyle w:val="ListParagraph"/>
-        <w:numPr>
-          <w:ilvl w:val="1"/>
-          <w:numId w:val="3"/>
-        </w:numPr>
-      </w:pPr>
-      <w:r>
-        <w:t>Apply a constant load to the battery pack.  Ideally 1000 mA.</w:t>
-      </w:r>
-      <w:r>
-        <w:rPr>
-          <w:rStyle w:val="FootnoteReference"/>
-        </w:rPr>
-        <w:footnoteReference w:id="5"/>
-      </w:r>
-    </w:p>
-    <w:p>
-      <w:pPr>
-        <w:pStyle w:val="ListParagraph"/>
-        <w:numPr>
-          <w:ilvl w:val="2"/>
-          <w:numId w:val="4"/>
-        </w:numPr>
-      </w:pPr>
-      <w:r>
-        <w:t>Open GDK plugin.</w:t>
-      </w:r>
-      <w:r>
-        <w:rPr>
-          <w:rStyle w:val="FootnoteReference"/>
-        </w:rPr>
-        <w:footnoteReference w:id="6"/>
-      </w:r>
-    </w:p>
-    <w:p>
-      <w:pPr>
-        <w:pStyle w:val="ListParagraph"/>
-        <w:numPr>
-          <w:ilvl w:val="2"/>
-          <w:numId w:val="4"/>
-        </w:numPr>
-      </w:pPr>
-      <w:r>
-        <w:t xml:space="preserve">In </w:t>
-      </w:r>
-      <w:r>
-        <w:rPr>
-          <w:i/>
-        </w:rPr>
-        <w:t>Discharge Cycle</w:t>
-      </w:r>
-      <w:r>
-        <w:t xml:space="preserve"> panel, set </w:t>
-      </w:r>
-      <w:proofErr w:type="spellStart"/>
-      <w:r>
-        <w:t>Const</w:t>
-      </w:r>
-      <w:proofErr w:type="spellEnd"/>
-      <w:r>
-        <w:t xml:space="preserve"> Current to 1000 mA, and hit </w:t>
-      </w:r>
-      <w:r>
-        <w:rPr>
-          <w:i/>
-        </w:rPr>
-        <w:t>Start</w:t>
-      </w:r>
-      <w:r>
-        <w:t>.</w:t>
-      </w:r>
-    </w:p>
-    <w:p>
-      <w:pPr>
-        <w:pStyle w:val="ListParagraph"/>
-        <w:numPr>
-          <w:ilvl w:val="2"/>
-          <w:numId w:val="4"/>
-        </w:numPr>
-      </w:pPr>
-      <w:r>
-        <w:t xml:space="preserve">In </w:t>
-      </w:r>
-      <w:r>
-        <w:rPr>
-          <w:i/>
-        </w:rPr>
-        <w:t>Dashboard</w:t>
-      </w:r>
-      <w:r>
-        <w:t xml:space="preserve"> tab, read current (should be something like -999 mA).</w:t>
-      </w:r>
-    </w:p>
-    <w:p>
-      <w:pPr>
-        <w:pStyle w:val="ListParagraph"/>
-        <w:numPr>
-          <w:ilvl w:val="1"/>
-          <w:numId w:val="3"/>
-        </w:numPr>
-      </w:pPr>
-      <w:r>
-        <w:t xml:space="preserve">Type the measured current in </w:t>
-      </w:r>
-      <w:r>
-        <w:rPr>
-          <w:i/>
-        </w:rPr>
-        <w:t>Calibration</w:t>
-      </w:r>
-      <w:r>
-        <w:t xml:space="preserve"> tab into </w:t>
-      </w:r>
-      <w:r>
-        <w:rPr>
-          <w:i/>
-        </w:rPr>
-        <w:t>Applied Current</w:t>
-      </w:r>
-      <w:r>
-        <w:t>.</w:t>
-      </w:r>
-    </w:p>
-    <w:p>
-      <w:pPr>
-        <w:pStyle w:val="ListParagraph"/>
-        <w:numPr>
-          <w:ilvl w:val="1"/>
-          <w:numId w:val="3"/>
-        </w:numPr>
-      </w:pPr>
-      <w:r>
-        <w:t xml:space="preserve">Check </w:t>
-      </w:r>
-      <w:r>
-        <w:rPr>
-          <w:i/>
-        </w:rPr>
-        <w:t>Calibrate Current</w:t>
-      </w:r>
-      <w:r>
-        <w:t xml:space="preserve"> and uncheck everything else.</w:t>
-      </w:r>
-    </w:p>
-    <w:p>
-      <w:pPr>
-        <w:pStyle w:val="ListParagraph"/>
-        <w:numPr>
-          <w:ilvl w:val="1"/>
-          <w:numId w:val="3"/>
-        </w:numPr>
-      </w:pPr>
-      <w:r>
-        <w:t xml:space="preserve">Click </w:t>
-      </w:r>
-      <w:r>
-        <w:rPr>
-          <w:i/>
-        </w:rPr>
-        <w:t>Calibrate Gas Gauge</w:t>
-      </w:r>
-      <w:r>
-        <w:t>.  If successful, a green checkmark will be displayed next to the button.</w:t>
-      </w:r>
-    </w:p>
-    <w:p>
-      <w:pPr>
-        <w:pStyle w:val="ListParagraph"/>
-        <w:numPr>
-          <w:ilvl w:val="0"/>
-          <w:numId w:val="3"/>
-        </w:numPr>
-        <w:rPr>
-          <w:b/>
-        </w:rPr>
-      </w:pPr>
-      <w:r>
-        <w:rPr>
-          <w:b/>
-        </w:rPr>
-        <w:t>Temperature – Skip this; it’s not needed.</w:t>
-      </w:r>
-    </w:p>
-    <w:p>
-      <w:pPr>
-        <w:pStyle w:val="ListParagraph"/>
-        <w:numPr>
-          <w:ilvl w:val="0"/>
-          <w:numId w:val="3"/>
-        </w:numPr>
-        <w:rPr>
-          <w:b/>
-        </w:rPr>
-      </w:pPr>
-      <w:bookmarkStart w:id="0" w:name="_Battery_Settings"/>
-      <w:bookmarkEnd w:id="0"/>
-      <w:r>
-        <w:rPr>
-          <w:b/>
-        </w:rPr>
-        <w:t>Battery Settings</w:t>
-      </w:r>
-      <w:r>
-        <w:rPr>
-          <w:b/>
-        </w:rPr>
-        <w:t xml:space="preserve"> (must be set before running Learning Cycle or </w:t>
-      </w:r>
-      <w:proofErr w:type="spellStart"/>
-      <w:r>
-        <w:rPr>
-          <w:b/>
-        </w:rPr>
-        <w:t>Rel</w:t>
-      </w:r>
-      <w:proofErr w:type="spellEnd"/>
-      <w:r>
-        <w:rPr>
-          <w:b/>
-        </w:rPr>
-        <w:t>-Dis-</w:t>
-      </w:r>
-      <w:proofErr w:type="spellStart"/>
-      <w:r>
-        <w:rPr>
-          <w:b/>
-        </w:rPr>
-        <w:t>Rel</w:t>
-      </w:r>
-      <w:proofErr w:type="spellEnd"/>
-      <w:r>
-        <w:rPr>
-          <w:b/>
-        </w:rPr>
-        <w:t xml:space="preserve"> cycle)</w:t>
-      </w:r>
-    </w:p>
-    <w:p>
-      <w:pPr>
-        <w:pStyle w:val="ListParagraph"/>
-        <w:numPr>
-          <w:ilvl w:val="1"/>
-          <w:numId w:val="3"/>
-        </w:numPr>
-      </w:pPr>
-      <w:r>
         <w:t xml:space="preserve">Open </w:t>
       </w:r>
       <w:r>
@@ -953,7 +922,7 @@
         <w:rPr>
           <w:rStyle w:val="FootnoteReference"/>
         </w:rPr>
-        <w:footnoteReference w:id="7"/>
+        <w:footnoteReference w:id="6"/>
       </w:r>
     </w:p>
     <w:p>
@@ -1151,8 +1120,6 @@
       <w:r>
         <w:t>.</w:t>
       </w:r>
-      <w:bookmarkStart w:id="1" w:name="_GoBack"/>
-      <w:bookmarkEnd w:id="1"/>
     </w:p>
     <w:p>
       <w:pPr>
@@ -1637,7 +1604,7 @@
         <w:rPr>
           <w:rStyle w:val="FootnoteReference"/>
         </w:rPr>
-        <w:footnoteReference w:id="8"/>
+        <w:footnoteReference w:id="7"/>
       </w:r>
     </w:p>
     <w:p>
@@ -2358,7 +2325,15 @@
       </w:r>
       <w:proofErr w:type="spellEnd"/>
       <w:r>
-        <w:t xml:space="preserve"> battery, and are mostly the same as for the </w:t>
+        <w:t xml:space="preserve"> </w:t>
+      </w:r>
+      <w:proofErr w:type="gramStart"/>
+      <w:r>
+        <w:t>battery, and</w:t>
+      </w:r>
+      <w:proofErr w:type="gramEnd"/>
+      <w:r>
+        <w:t xml:space="preserve"> are mostly the same as for the </w:t>
       </w:r>
       <w:hyperlink w:anchor="_Finding_Chemistry_ID" w:history="1">
         <w:proofErr w:type="spellStart"/>
@@ -3298,7 +3273,15 @@
           </w:tcPr>
           <w:p>
             <w:r>
-              <w:t>IMAXEN = max current interrupt enable (0 = disabled)</w:t>
+              <w:t xml:space="preserve">IMAXEN = max current interrupt </w:t>
+            </w:r>
+            <w:proofErr w:type="gramStart"/>
+            <w:r>
+              <w:t>enable</w:t>
+            </w:r>
+            <w:proofErr w:type="gramEnd"/>
+            <w:r>
+              <w:t xml:space="preserve"> (0 = disabled)</w:t>
             </w:r>
           </w:p>
         </w:tc>
@@ -3470,7 +3453,15 @@
         <w:t xml:space="preserve"> </w:t>
       </w:r>
       <w:r>
-        <w:t>section).  Don’t forget to set SOH Load I, if you haven’t already.</w:t>
+        <w:t xml:space="preserve">section).  Don’t forget to set SOH Load </w:t>
+      </w:r>
+      <w:proofErr w:type="gramStart"/>
+      <w:r>
+        <w:t>I, if</w:t>
+      </w:r>
+      <w:proofErr w:type="gramEnd"/>
+      <w:r>
+        <w:t xml:space="preserve"> you haven’t already.</w:t>
       </w:r>
     </w:p>
     <w:p>
@@ -3802,7 +3793,7 @@
       <w:tblGrid>
         <w:gridCol w:w="1278"/>
         <w:gridCol w:w="1525"/>
-        <w:gridCol w:w="5621"/>
+        <w:gridCol w:w="6269"/>
       </w:tblGrid>
       <w:tr>
         <w:tc>
@@ -4143,6 +4134,47 @@
           </w:p>
         </w:tc>
       </w:tr>
+      <w:tr>
+        <w:tc>
+          <w:tcPr>
+            <w:tcW w:w="0" w:type="auto"/>
+          </w:tcPr>
+          <w:p>
+            <w:pPr>
+              <w:pStyle w:val="NoSpacing"/>
+            </w:pPr>
+            <w:r>
+              <w:t>11/20/2018</w:t>
+            </w:r>
+          </w:p>
+        </w:tc>
+        <w:tc>
+          <w:tcPr>
+            <w:tcW w:w="0" w:type="auto"/>
+          </w:tcPr>
+          <w:p>
+            <w:pPr>
+              <w:pStyle w:val="NoSpacing"/>
+            </w:pPr>
+            <w:r>
+              <w:t>Adam Johnson</w:t>
+            </w:r>
+          </w:p>
+        </w:tc>
+        <w:tc>
+          <w:tcPr>
+            <w:tcW w:w="0" w:type="auto"/>
+          </w:tcPr>
+          <w:p>
+            <w:pPr>
+              <w:pStyle w:val="NoSpacing"/>
+            </w:pPr>
+            <w:r>
+              <w:t>Removed steps no longer necessary in Battery Management Studio.</w:t>
+            </w:r>
+          </w:p>
+        </w:tc>
+      </w:tr>
     </w:tbl>
     <w:p>
       <w:pPr>
@@ -4250,7 +4282,10 @@
         <w:footnoteRef/>
       </w:r>
       <w:r>
-        <w:t xml:space="preserve"> Some TI fuel gauges don’t have this command, in which case you should skip this.</w:t>
+        <w:t xml:space="preserve"> </w:t>
+      </w:r>
+      <w:r>
+        <w:t>red = high; green = low; grey = reserved/not used</w:t>
       </w:r>
     </w:p>
   </w:footnote>
@@ -4266,7 +4301,10 @@
         <w:footnoteRef/>
       </w:r>
       <w:r>
-        <w:t xml:space="preserve"> red = high; green = low; grey = reserved/not used</w:t>
+        <w:t xml:space="preserve"> If the current is less than 100 mA, Battery Management Studio will not allow calibration to be performed</w:t>
+      </w:r>
+      <w:r>
+        <w:t>.</w:t>
       </w:r>
     </w:p>
   </w:footnote>
@@ -4282,10 +4320,7 @@
         <w:footnoteRef/>
       </w:r>
       <w:r>
-        <w:t xml:space="preserve"> If the current is less than 100 mA, Battery Management Studio will not allow calibration to be performed</w:t>
-      </w:r>
-      <w:r>
-        <w:t>.</w:t>
+        <w:t xml:space="preserve"> If you’re using the EV2400, apply a current load using your own circuitry, and then measure the applied load.</w:t>
       </w:r>
     </w:p>
   </w:footnote>
@@ -4301,33 +4336,17 @@
         <w:footnoteRef/>
       </w:r>
       <w:r>
-        <w:t xml:space="preserve"> If you’re using the EV2400, apply a current load using your own circuitry, and then measure the applied load.</w:t>
+        <w:t xml:space="preserve"> If Design Energy </w:t>
+      </w:r>
+      <w:r>
+        <w:t xml:space="preserve">can’t be set, </w:t>
+      </w:r>
+      <w:r>
+        <w:t>the number may be too large.  Adjust Design Energy Scale and try again.</w:t>
       </w:r>
     </w:p>
   </w:footnote>
   <w:footnote w:id="7">
-    <w:p>
-      <w:pPr>
-        <w:pStyle w:val="FootnoteText"/>
-      </w:pPr>
-      <w:r>
-        <w:rPr>
-          <w:rStyle w:val="FootnoteReference"/>
-        </w:rPr>
-        <w:footnoteRef/>
-      </w:r>
-      <w:r>
-        <w:t xml:space="preserve"> If Design Energy </w:t>
-      </w:r>
-      <w:r>
-        <w:t xml:space="preserve">can’t be set, </w:t>
-      </w:r>
-      <w:r>
-        <w:t>the number may be too large.  Adjust Design Energy Scale and try again.</w:t>
-      </w:r>
-    </w:p>
-  </w:footnote>
-  <w:footnote w:id="8">
     <w:p>
       <w:pPr>
         <w:pStyle w:val="FootnoteText"/>
@@ -6349,9 +6368,12 @@
   <w:rsids>
     <w:rsidRoot w:val="009D3282"/>
     <w:rsid w:val="00614C15"/>
+    <w:rsid w:val="0077670B"/>
     <w:rsid w:val="009556F9"/>
     <w:rsid w:val="009B2F84"/>
     <w:rsid w:val="009D3282"/>
+    <w:rsid w:val="00BA76F2"/>
+    <w:rsid w:val="00D814A1"/>
     <w:rsid w:val="00F21FDF"/>
   </w:rsids>
   <m:mathPr>
@@ -7150,7 +7172,7 @@
 </file>
 
 <file path=customXml/itemProps2.xml><?xml version="1.0" encoding="utf-8"?>
-<ds:datastoreItem xmlns:ds="http://schemas.openxmlformats.org/officeDocument/2006/customXml" ds:itemID="{588CBC1D-BA4B-4861-A06A-F530CE9D566D}">
+<ds:datastoreItem xmlns:ds="http://schemas.openxmlformats.org/officeDocument/2006/customXml" ds:itemID="{2244B8FF-AA9B-4486-92D8-65743A65946A}">
   <ds:schemaRefs>
     <ds:schemaRef ds:uri="http://schemas.openxmlformats.org/officeDocument/2006/bibliography"/>
   </ds:schemaRefs>

</xml_diff>

<commit_message>
Minor edits to design guide.
</commit_message>
<xml_diff>
--- a/TI Lithium Fuel Gauge Calibration.docx
+++ b/TI Lithium Fuel Gauge Calibration.docx
@@ -27,21 +27,7 @@
           <w:rPr>
             <w:rStyle w:val="Hyperlink"/>
           </w:rPr>
-          <w:t xml:space="preserve">Going to Production with </w:t>
-        </w:r>
-        <w:bookmarkStart w:id="0" w:name="_GoBack"/>
-        <w:bookmarkEnd w:id="0"/>
-        <w:r>
-          <w:rPr>
-            <w:rStyle w:val="Hyperlink"/>
-          </w:rPr>
-          <w:t>t</w:t>
-        </w:r>
-        <w:r>
-          <w:rPr>
-            <w:rStyle w:val="Hyperlink"/>
-          </w:rPr>
-          <w:t>he bq275xx</w:t>
+          <w:t>Going to Production with the bq275xx</w:t>
         </w:r>
       </w:hyperlink>
       <w:r>
@@ -616,15 +602,7 @@
         <w:t>Discharge Cycle</w:t>
       </w:r>
       <w:r>
-        <w:t xml:space="preserve"> panel, set </w:t>
-      </w:r>
-      <w:proofErr w:type="spellStart"/>
-      <w:r>
-        <w:t>Const</w:t>
-      </w:r>
-      <w:proofErr w:type="spellEnd"/>
-      <w:r>
-        <w:t xml:space="preserve"> Current to 1000 mA, and hit </w:t>
+        <w:t xml:space="preserve"> panel, set Const Current to 1000 mA, and hit </w:t>
       </w:r>
       <w:r>
         <w:rPr>
@@ -758,8 +736,8 @@
           <w:b/>
         </w:rPr>
       </w:pPr>
-      <w:bookmarkStart w:id="1" w:name="_Battery_Settings"/>
-      <w:bookmarkEnd w:id="1"/>
+      <w:bookmarkStart w:id="0" w:name="_Battery_Settings"/>
+      <w:bookmarkEnd w:id="0"/>
       <w:r>
         <w:rPr>
           <w:b/>
@@ -770,35 +748,7 @@
         <w:rPr>
           <w:b/>
         </w:rPr>
-        <w:t xml:space="preserve"> (must be set before running Learning Cycle or </w:t>
-      </w:r>
-      <w:proofErr w:type="spellStart"/>
-      <w:r>
-        <w:rPr>
-          <w:b/>
-        </w:rPr>
-        <w:t>Rel</w:t>
-      </w:r>
-      <w:proofErr w:type="spellEnd"/>
-      <w:r>
-        <w:rPr>
-          <w:b/>
-        </w:rPr>
-        <w:t>-Dis-</w:t>
-      </w:r>
-      <w:proofErr w:type="spellStart"/>
-      <w:r>
-        <w:rPr>
-          <w:b/>
-        </w:rPr>
-        <w:t>Rel</w:t>
-      </w:r>
-      <w:proofErr w:type="spellEnd"/>
-      <w:r>
-        <w:rPr>
-          <w:b/>
-        </w:rPr>
-        <w:t xml:space="preserve"> cycle)</w:t>
+        <w:t xml:space="preserve"> (must be set before running Learning Cycle or Rel-Dis-Rel cycle)</w:t>
       </w:r>
     </w:p>
     <w:p>
@@ -816,18 +766,52 @@
         <w:rPr>
           <w:i/>
         </w:rPr>
+        <w:t>Parameter Q&amp;A</w:t>
+      </w:r>
+      <w:r>
+        <w:t xml:space="preserve"> plugin.  </w:t>
+      </w:r>
+      <w:r>
+        <w:t>Set settings</w:t>
+      </w:r>
+      <w:r>
+        <w:t xml:space="preserve"> per </w:t>
+      </w:r>
+      <w:r>
+        <w:t xml:space="preserve">your battery and application, then click </w:t>
+      </w:r>
+      <w:r>
+        <w:rPr>
+          <w:i/>
+        </w:rPr>
+        <w:t>Save to Gauge</w:t>
+      </w:r>
+      <w:r>
+        <w:t xml:space="preserve">.  </w:t>
+      </w:r>
+      <w:r>
+        <w:t>Alternatively, the</w:t>
+      </w:r>
+      <w:r>
+        <w:t xml:space="preserve"> </w:t>
+      </w:r>
+      <w:r>
+        <w:rPr>
+          <w:i/>
+        </w:rPr>
         <w:t>Data Memory</w:t>
       </w:r>
       <w:r>
-        <w:t xml:space="preserve"> plugin.  Set the following settings per your battery’s parameters.  This example is for Panasonic’s NCR1850B 3500 </w:t>
-      </w:r>
-      <w:proofErr w:type="spellStart"/>
-      <w:r>
-        <w:t>mAh</w:t>
-      </w:r>
-      <w:proofErr w:type="spellEnd"/>
-      <w:r>
-        <w:t xml:space="preserve"> battery.</w:t>
+        <w:t xml:space="preserve"> plugin</w:t>
+      </w:r>
+      <w:r>
+        <w:t xml:space="preserve"> can set any of these values manually</w:t>
+      </w:r>
+      <w:r>
+        <w:t>.  This example is for Panaso</w:t>
+      </w:r>
+      <w:r>
+        <w:t>nic’s NCR1850B 3500 mAh battery:</w:t>
       </w:r>
     </w:p>
     <w:p>
@@ -911,13 +895,8 @@
         <w:t xml:space="preserve"> Design Capacity</w:t>
       </w:r>
       <w:r>
-        <w:t xml:space="preserve"> = C =3350 </w:t>
-      </w:r>
-      <w:proofErr w:type="spellStart"/>
-      <w:r>
-        <w:t>mAh</w:t>
-      </w:r>
-      <w:proofErr w:type="spellEnd"/>
+        <w:t xml:space="preserve"> = C =3350 mAh</w:t>
+      </w:r>
       <w:r>
         <w:rPr>
           <w:rStyle w:val="FootnoteReference"/>
@@ -964,13 +943,8 @@
         <w:t xml:space="preserve"> Design Energy</w:t>
       </w:r>
       <w:r>
-        <w:t xml:space="preserve"> = 12060 </w:t>
-      </w:r>
-      <w:proofErr w:type="spellStart"/>
-      <w:r>
-        <w:t>mWh</w:t>
-      </w:r>
-      <w:proofErr w:type="spellEnd"/>
+        <w:t xml:space="preserve"> = 12060 mWh</w:t>
+      </w:r>
     </w:p>
     <w:p>
       <w:pPr>
@@ -1050,21 +1024,7 @@
         <w:rPr>
           <w:i/>
         </w:rPr>
-        <w:t xml:space="preserve"> </w:t>
-      </w:r>
-      <w:proofErr w:type="spellStart"/>
-      <w:r>
-        <w:rPr>
-          <w:i/>
-        </w:rPr>
-        <w:t>Charge</w:t>
-      </w:r>
-      <w:proofErr w:type="spellEnd"/>
-      <w:r>
-        <w:rPr>
-          <w:i/>
-        </w:rPr>
-        <w:t xml:space="preserve"> Voltage</w:t>
+        <w:t xml:space="preserve"> Charge Voltage</w:t>
       </w:r>
       <w:r>
         <w:t xml:space="preserve"> = 4200 mV.</w:t>
@@ -1146,15 +1106,7 @@
         </w:r>
       </w:hyperlink>
       <w:r>
-        <w:t xml:space="preserve">.  The settings that follow are for Panasonic’s NCR1850B 3500 </w:t>
-      </w:r>
-      <w:proofErr w:type="spellStart"/>
-      <w:r>
-        <w:t>mAh</w:t>
-      </w:r>
-      <w:proofErr w:type="spellEnd"/>
-      <w:r>
-        <w:t xml:space="preserve"> battery.  If you already know the Chemistry ID of your battery, you can skip Finding the Chemistry ID, and just Program the Chemistry ID.</w:t>
+        <w:t>.  The settings that follow are for Panasonic’s NCR1850B 3500 mAh battery.  If you already know the Chemistry ID of your battery, you can skip Finding the Chemistry ID, and just Program the Chemistry ID.</w:t>
       </w:r>
     </w:p>
     <w:p>
@@ -1162,23 +1114,7 @@
         <w:pStyle w:val="Heading2"/>
       </w:pPr>
       <w:r>
-        <w:t>Finding the Chemistry ID (</w:t>
-      </w:r>
-      <w:proofErr w:type="spellStart"/>
-      <w:r>
-        <w:t>Rel</w:t>
-      </w:r>
-      <w:proofErr w:type="spellEnd"/>
-      <w:r>
-        <w:t>-Dis-</w:t>
-      </w:r>
-      <w:proofErr w:type="spellStart"/>
-      <w:r>
-        <w:t>Rel</w:t>
-      </w:r>
-      <w:proofErr w:type="spellEnd"/>
-      <w:r>
-        <w:t xml:space="preserve"> Cycle)</w:t>
+        <w:t>Finding the Chemistry ID (Rel-Dis-Rel Cycle)</w:t>
       </w:r>
     </w:p>
     <w:p>
@@ -1190,15 +1126,31 @@
         </w:numPr>
       </w:pPr>
       <w:r>
-        <w:t xml:space="preserve">Go to GDK plugin, and Auto Cycle tab.  We want to charge fully, then relax for 2 hours, then discharge at C / 10, then relax for 5 hours.  Once again, this example is for Panasonic’s NCR1850B 3500 </w:t>
-      </w:r>
-      <w:proofErr w:type="spellStart"/>
-      <w:r>
-        <w:t>mAh</w:t>
-      </w:r>
-      <w:proofErr w:type="spellEnd"/>
-      <w:r>
-        <w:t xml:space="preserve"> battery.  Set the following settings:</w:t>
+        <w:t xml:space="preserve">Go to </w:t>
+      </w:r>
+      <w:r>
+        <w:rPr>
+          <w:i/>
+        </w:rPr>
+        <w:t>GDK</w:t>
+      </w:r>
+      <w:r>
+        <w:t xml:space="preserve"> plugin, and </w:t>
+      </w:r>
+      <w:r>
+        <w:rPr>
+          <w:i/>
+        </w:rPr>
+        <w:t>Auto Cycle</w:t>
+      </w:r>
+      <w:r>
+        <w:t xml:space="preserve"> tab.  We want to charge fully, then relax f</w:t>
+      </w:r>
+      <w:r>
+        <w:t>or 2 hours, then discharge at a current of C</w:t>
+      </w:r>
+      <w:r>
+        <w:t>/10, then relax for 5 hours.  Once again, this example is for Panasonic’s NCR1850B 3500 mAh battery.  Set the following settings:</w:t>
       </w:r>
     </w:p>
     <w:p>
@@ -1333,15 +1285,7 @@
         <w:sym w:font="Wingdings" w:char="F0E0"/>
       </w:r>
       <w:r>
-        <w:t xml:space="preserve"> </w:t>
-      </w:r>
-      <w:proofErr w:type="spellStart"/>
-      <w:r>
-        <w:t>Const</w:t>
-      </w:r>
-      <w:proofErr w:type="spellEnd"/>
-      <w:r>
-        <w:t xml:space="preserve"> Current = C / 10 = 335 mA.</w:t>
+        <w:t xml:space="preserve"> Const Current = C / 10 = 335 mA.</w:t>
       </w:r>
     </w:p>
     <w:p>
@@ -1443,16 +1387,8 @@
         <w:rPr>
           <w:i/>
         </w:rPr>
-        <w:t xml:space="preserve">Connect Battery </w:t>
-      </w:r>
-      <w:proofErr w:type="spellStart"/>
-      <w:r>
-        <w:rPr>
-          <w:i/>
-        </w:rPr>
-        <w:t>Cmd</w:t>
-      </w:r>
-      <w:proofErr w:type="spellEnd"/>
+        <w:t>Connect Battery Cmd</w:t>
+      </w:r>
       <w:r>
         <w:t xml:space="preserve"> in the Dashboard’s GDK section first.)</w:t>
       </w:r>
@@ -1496,23 +1432,7 @@
         </w:numPr>
       </w:pPr>
       <w:r>
-        <w:t xml:space="preserve">Find the log file created during the </w:t>
-      </w:r>
-      <w:proofErr w:type="spellStart"/>
-      <w:r>
-        <w:t>Rel</w:t>
-      </w:r>
-      <w:proofErr w:type="spellEnd"/>
-      <w:r>
-        <w:t>-Dis-</w:t>
-      </w:r>
-      <w:proofErr w:type="spellStart"/>
-      <w:r>
-        <w:t>Rel</w:t>
-      </w:r>
-      <w:proofErr w:type="spellEnd"/>
-      <w:r>
-        <w:t xml:space="preserve"> cycle.</w:t>
+        <w:t>Find the log file created during the Rel-Dis-Rel cycle.</w:t>
       </w:r>
     </w:p>
     <w:p>
@@ -1557,25 +1477,17 @@
         </w:numPr>
       </w:pPr>
       <w:r>
-        <w:t xml:space="preserve">You should receive an email (to the account registered with TI) with a zip file containing a text file.  The text file has several recommended </w:t>
-      </w:r>
-      <w:proofErr w:type="spellStart"/>
-      <w:r>
-        <w:t>Chem</w:t>
-      </w:r>
-      <w:proofErr w:type="spellEnd"/>
-      <w:r>
-        <w:t xml:space="preserve"> IDs, including one it chooses as the best.</w:t>
+        <w:t>You should receive an email (to the account registered with TI) with a zip file containing a text file.  The text file has several recommended Chem IDs, including one it chooses as the best.</w:t>
       </w:r>
     </w:p>
     <w:p>
       <w:pPr>
         <w:pStyle w:val="Heading2"/>
       </w:pPr>
-      <w:bookmarkStart w:id="2" w:name="_Programming_a_Chemistry"/>
-      <w:bookmarkStart w:id="3" w:name="_Program_the_Chemistry"/>
+      <w:bookmarkStart w:id="1" w:name="_Programming_a_Chemistry"/>
+      <w:bookmarkStart w:id="2" w:name="_Program_the_Chemistry"/>
+      <w:bookmarkEnd w:id="1"/>
       <w:bookmarkEnd w:id="2"/>
-      <w:bookmarkEnd w:id="3"/>
       <w:r>
         <w:t xml:space="preserve">Program the </w:t>
       </w:r>
@@ -1750,15 +1662,7 @@
         <w:t>VOK</w:t>
       </w:r>
       <w:r>
-        <w:t xml:space="preserve"> – “Voltage OK for </w:t>
-      </w:r>
-      <w:proofErr w:type="spellStart"/>
-      <w:r>
-        <w:t>Omax</w:t>
-      </w:r>
-      <w:proofErr w:type="spellEnd"/>
-      <w:r>
-        <w:t xml:space="preserve"> Update.”  Set when charging/discharging starts.</w:t>
+        <w:t xml:space="preserve"> – “Voltage OK for Omax Update.”  Set when charging/discharging starts.</w:t>
       </w:r>
     </w:p>
     <w:p>
@@ -1776,15 +1680,7 @@
         <w:t xml:space="preserve">QEN </w:t>
       </w:r>
       <w:r>
-        <w:t>– “</w:t>
-      </w:r>
-      <w:proofErr w:type="spellStart"/>
-      <w:r>
-        <w:t>Qmax</w:t>
-      </w:r>
-      <w:proofErr w:type="spellEnd"/>
-      <w:r>
-        <w:t xml:space="preserve"> Update Enable.”  Automatically set when learning cycle starts.</w:t>
+        <w:t>– “Qmax Update Enable.”  Automatically set when learning cycle starts.</w:t>
       </w:r>
     </w:p>
     <w:p>
@@ -1896,15 +1792,7 @@
         <w:t xml:space="preserve"> Cell 0</w:t>
       </w:r>
       <w:r>
-        <w:t xml:space="preserve"> – this is the maximum battery capacity [</w:t>
-      </w:r>
-      <w:proofErr w:type="spellStart"/>
-      <w:r>
-        <w:t>mAh</w:t>
-      </w:r>
-      <w:proofErr w:type="spellEnd"/>
-      <w:r>
-        <w:t>].  It is updated as part of the learning cycle process.</w:t>
+        <w:t xml:space="preserve"> – this is the maximum battery capacity [mAh].  It is updated as part of the learning cycle process.</w:t>
       </w:r>
     </w:p>
     <w:p>
@@ -2020,6 +1908,15 @@
       <w:r>
         <w:t>Start with a discharged, fully relaxed battery (3.0 – 3.3V).  Update Status should be 0 or 4.</w:t>
       </w:r>
+      <w:r>
+        <w:t xml:space="preserve">  </w:t>
+      </w:r>
+      <w:r>
+        <w:t xml:space="preserve">Battery Management Studio </w:t>
+      </w:r>
+      <w:r>
+        <w:t>will automatically discharge the battery first if the GDK is used.</w:t>
+      </w:r>
     </w:p>
     <w:p>
       <w:pPr>
@@ -2317,56 +2214,21 @@
     </w:p>
     <w:p>
       <w:r>
-        <w:t xml:space="preserve">The settings that follow are for Panasonic’s NCR1850B 3350 </w:t>
-      </w:r>
-      <w:proofErr w:type="spellStart"/>
-      <w:r>
-        <w:t>mAh</w:t>
-      </w:r>
-      <w:proofErr w:type="spellEnd"/>
-      <w:r>
-        <w:t xml:space="preserve"> </w:t>
-      </w:r>
-      <w:proofErr w:type="gramStart"/>
-      <w:r>
-        <w:t>battery, and</w:t>
-      </w:r>
-      <w:proofErr w:type="gramEnd"/>
+        <w:t xml:space="preserve">The settings that follow are for Panasonic’s NCR1850B 3350 mAh </w:t>
+      </w:r>
+      <w:r>
+        <w:t>battery and</w:t>
+      </w:r>
       <w:r>
         <w:t xml:space="preserve"> are mostly the same as for the </w:t>
       </w:r>
       <w:hyperlink w:anchor="_Finding_Chemistry_ID" w:history="1">
-        <w:proofErr w:type="spellStart"/>
         <w:r>
           <w:rPr>
             <w:color w:val="0000FF" w:themeColor="hyperlink"/>
             <w:u w:val="single"/>
           </w:rPr>
-          <w:t>Rel</w:t>
-        </w:r>
-        <w:proofErr w:type="spellEnd"/>
-        <w:r>
-          <w:rPr>
-            <w:color w:val="0000FF" w:themeColor="hyperlink"/>
-            <w:u w:val="single"/>
-          </w:rPr>
-          <w:t>-Dis-</w:t>
-        </w:r>
-        <w:proofErr w:type="spellStart"/>
-        <w:r>
-          <w:rPr>
-            <w:color w:val="0000FF" w:themeColor="hyperlink"/>
-            <w:u w:val="single"/>
-          </w:rPr>
-          <w:t>Rel</w:t>
-        </w:r>
-        <w:proofErr w:type="spellEnd"/>
-        <w:r>
-          <w:rPr>
-            <w:color w:val="0000FF" w:themeColor="hyperlink"/>
-            <w:u w:val="single"/>
-          </w:rPr>
-          <w:t xml:space="preserve"> Cycle</w:t>
+          <w:t>Rel-Dis-Rel Cycle</w:t>
         </w:r>
       </w:hyperlink>
       <w:r>
@@ -2439,7 +2301,13 @@
         <w:contextualSpacing/>
       </w:pPr>
       <w:r>
-        <w:t>Charge Current = 1625 mA.</w:t>
+        <w:t>Charge Current</w:t>
+      </w:r>
+      <w:r>
+        <w:t xml:space="preserve"> = C/2</w:t>
+      </w:r>
+      <w:r>
+        <w:t xml:space="preserve"> = 1625 mA.</w:t>
       </w:r>
     </w:p>
     <w:p>
@@ -2451,7 +2319,16 @@
         <w:contextualSpacing/>
       </w:pPr>
       <w:r>
-        <w:t>Discharge Current = 670 mA = C / 5.</w:t>
+        <w:t>Discharge Current</w:t>
+      </w:r>
+      <w:r>
+        <w:t xml:space="preserve"> = C</w:t>
+      </w:r>
+      <w:r>
+        <w:t>/5</w:t>
+      </w:r>
+      <w:r>
+        <w:t xml:space="preserve"> = 670 mA.</w:t>
       </w:r>
     </w:p>
     <w:p>
@@ -2463,7 +2340,13 @@
         <w:contextualSpacing/>
       </w:pPr>
       <w:r>
-        <w:t>Charge is terminated when Taper Current drops below 167 mA.</w:t>
+        <w:t xml:space="preserve">Charge is terminated when Taper Current drops below 167 </w:t>
+      </w:r>
+      <w:r>
+        <w:t xml:space="preserve">(C/20) </w:t>
+      </w:r>
+      <w:r>
+        <w:t>mA.</w:t>
       </w:r>
     </w:p>
     <w:p>
@@ -2506,6 +2389,15 @@
       </w:r>
       <w:r>
         <w:t>.  Save it somewhere you’ll remember.</w:t>
+      </w:r>
+      <w:r>
+        <w:t xml:space="preserve">  </w:t>
+      </w:r>
+      <w:r>
+        <w:t>While not required for a learning cycle, the log is</w:t>
+      </w:r>
+      <w:r>
+        <w:t xml:space="preserve"> useful for troubleshooting.</w:t>
       </w:r>
     </w:p>
     <w:p>
@@ -2784,10 +2676,16 @@
       <w:r>
         <w:t>.</w:t>
       </w:r>
-    </w:p>
-    <w:p>
-      <w:r>
-        <w:t>The following settings configure the SE pin to go low when the battery is below 3.0 V:</w:t>
+      <w:r>
+        <w:t xml:space="preserve">  Ensure that the battery settings determined during calibration are still set correctly.</w:t>
+      </w:r>
+    </w:p>
+    <w:p>
+      <w:r>
+        <w:t>Set the behavior of the SE pin according to your application.  For example, the</w:t>
+      </w:r>
+      <w:r>
+        <w:t xml:space="preserve"> following settings configure the SE pin to go low when the battery is below 3.0 V:</w:t>
       </w:r>
     </w:p>
     <w:p>
@@ -3246,13 +3144,8 @@
           </w:tcPr>
           <w:p>
             <w:r>
-              <w:t xml:space="preserve">IMAXRESRVEN </w:t>
+              <w:t>IMAXRESRVEN = ?</w:t>
             </w:r>
-            <w:proofErr w:type="gramStart"/>
-            <w:r>
-              <w:t>= ?</w:t>
-            </w:r>
-            <w:proofErr w:type="gramEnd"/>
           </w:p>
         </w:tc>
       </w:tr>
@@ -3273,15 +3166,7 @@
           </w:tcPr>
           <w:p>
             <w:r>
-              <w:t xml:space="preserve">IMAXEN = max current interrupt </w:t>
-            </w:r>
-            <w:proofErr w:type="gramStart"/>
-            <w:r>
-              <w:t>enable</w:t>
-            </w:r>
-            <w:proofErr w:type="gramEnd"/>
-            <w:r>
-              <w:t xml:space="preserve"> (0 = disabled)</w:t>
+              <w:t>IMAXEN = max current interrupt enable (0 = disabled)</w:t>
             </w:r>
           </w:p>
         </w:tc>
@@ -3331,13 +3216,8 @@
         <w:ind w:left="360"/>
       </w:pPr>
       <w:r>
-        <w:t xml:space="preserve">SOC1 Set Threshold = 65535 </w:t>
-      </w:r>
-      <w:proofErr w:type="spellStart"/>
-      <w:r>
-        <w:t>mAh</w:t>
-      </w:r>
-      <w:proofErr w:type="spellEnd"/>
+        <w:t>SOC1 Set Threshold = 65535 mAh</w:t>
+      </w:r>
     </w:p>
     <w:p>
       <w:pPr>
@@ -3404,11 +3284,9 @@
       <w:r>
         <w:t xml:space="preserve">Reset the </w:t>
       </w:r>
-      <w:proofErr w:type="spellStart"/>
-      <w:r>
-        <w:t>CycleCount</w:t>
-      </w:r>
-      <w:proofErr w:type="spellEnd"/>
+      <w:r>
+        <w:t>Cycle Count</w:t>
+      </w:r>
       <w:r>
         <w:t xml:space="preserve"> to 0 via the Data Memory plugin (Configuration </w:t>
       </w:r>
@@ -3455,11 +3333,9 @@
       <w:r>
         <w:t xml:space="preserve">section).  Don’t forget to set SOH Load </w:t>
       </w:r>
-      <w:proofErr w:type="gramStart"/>
-      <w:r>
-        <w:t>I, if</w:t>
-      </w:r>
-      <w:proofErr w:type="gramEnd"/>
+      <w:r>
+        <w:t>I if</w:t>
+      </w:r>
       <w:r>
         <w:t xml:space="preserve"> you haven’t already.</w:t>
       </w:r>
@@ -3473,7 +3349,10 @@
         <w:contextualSpacing/>
       </w:pPr>
       <w:r>
-        <w:t xml:space="preserve">Change any additional settings you need the production gauges to have.  For the air flow hood, </w:t>
+        <w:t>Change any additional settings you need the production gauges t</w:t>
+      </w:r>
+      <w:r>
+        <w:t>o have.</w:t>
       </w:r>
     </w:p>
     <w:p>
@@ -3592,15 +3471,7 @@
         <w:t>Image Files</w:t>
       </w:r>
       <w:r>
-        <w:t xml:space="preserve"> created in the previous section to a data structure in an h-file.  The second is a C++ program, compatible with Arduino and </w:t>
-      </w:r>
-      <w:proofErr w:type="spellStart"/>
-      <w:r>
-        <w:t>Energia</w:t>
-      </w:r>
-      <w:proofErr w:type="spellEnd"/>
-      <w:r>
-        <w:t>, which combines with the h-file to create a microcontroller firmware which will program a TI fuel gauge.</w:t>
+        <w:t xml:space="preserve"> created in the previous section to a data structure in an h-file.  The second is a C++ program, compatible with Arduino and Energia, which combines with the h-file to create a microcontroller firmware which will program a TI fuel gauge.</w:t>
       </w:r>
       <w:r>
         <w:t xml:space="preserve">  Both programs were developed with information found in TI’s guide </w:t>
@@ -3664,19 +3535,11 @@
     </w:p>
     <w:p>
       <w:hyperlink r:id="rId19" w:history="1">
-        <w:proofErr w:type="spellStart"/>
         <w:r>
           <w:rPr>
             <w:rStyle w:val="Hyperlink"/>
           </w:rPr>
-          <w:t>Quickstart</w:t>
-        </w:r>
-        <w:proofErr w:type="spellEnd"/>
-        <w:r>
-          <w:rPr>
-            <w:rStyle w:val="Hyperlink"/>
-          </w:rPr>
-          <w:t xml:space="preserve"> Guide for Gauge Development Kit</w:t>
+          <w:t>Quickstart Guide for Gauge Development Kit</w:t>
         </w:r>
       </w:hyperlink>
     </w:p>
@@ -3710,15 +3573,13 @@
           </w:rPr>
           <w:t xml:space="preserve">Achieving </w:t>
         </w:r>
-        <w:proofErr w:type="gramStart"/>
         <w:r>
           <w:rPr>
             <w:color w:val="0000FF" w:themeColor="hyperlink"/>
             <w:u w:val="single"/>
           </w:rPr>
-          <w:t>The</w:t>
+          <w:t>the</w:t>
         </w:r>
-        <w:proofErr w:type="gramEnd"/>
         <w:r>
           <w:rPr>
             <w:color w:val="0000FF" w:themeColor="hyperlink"/>
@@ -3743,14 +3604,12 @@
           </w:rPr>
           <w:t xml:space="preserve">Achieving </w:t>
         </w:r>
-        <w:proofErr w:type="gramStart"/>
         <w:r>
           <w:rPr>
             <w:rStyle w:val="Hyperlink"/>
           </w:rPr>
-          <w:t>The</w:t>
+          <w:t>the</w:t>
         </w:r>
-        <w:proofErr w:type="gramEnd"/>
         <w:r>
           <w:rPr>
             <w:rStyle w:val="Hyperlink"/>
@@ -3793,7 +3652,7 @@
       <w:tblGrid>
         <w:gridCol w:w="1278"/>
         <w:gridCol w:w="1525"/>
-        <w:gridCol w:w="6269"/>
+        <w:gridCol w:w="6537"/>
       </w:tblGrid>
       <w:tr>
         <w:tc>
@@ -4073,7 +3932,9 @@
             <w:r>
               <w:t xml:space="preserve"> sections.</w:t>
             </w:r>
+            <w:bookmarkStart w:id="3" w:name="_GoBack"/>
           </w:p>
+          <w:bookmarkEnd w:id="3"/>
           <w:p>
             <w:pPr>
               <w:pStyle w:val="NoSpacing"/>
@@ -4171,6 +4032,65 @@
             </w:pPr>
             <w:r>
               <w:t>Removed steps no longer necessary in Battery Management Studio.</w:t>
+            </w:r>
+          </w:p>
+        </w:tc>
+      </w:tr>
+      <w:tr>
+        <w:tc>
+          <w:tcPr>
+            <w:tcW w:w="0" w:type="auto"/>
+          </w:tcPr>
+          <w:p>
+            <w:pPr>
+              <w:pStyle w:val="NoSpacing"/>
+            </w:pPr>
+            <w:r>
+              <w:t>11/28/2018</w:t>
+            </w:r>
+          </w:p>
+        </w:tc>
+        <w:tc>
+          <w:tcPr>
+            <w:tcW w:w="0" w:type="auto"/>
+          </w:tcPr>
+          <w:p>
+            <w:pPr>
+              <w:pStyle w:val="NoSpacing"/>
+            </w:pPr>
+            <w:r>
+              <w:t>Adam Johnson</w:t>
+            </w:r>
+          </w:p>
+        </w:tc>
+        <w:tc>
+          <w:tcPr>
+            <w:tcW w:w="0" w:type="auto"/>
+          </w:tcPr>
+          <w:p>
+            <w:pPr>
+              <w:pStyle w:val="NoSpacing"/>
+            </w:pPr>
+            <w:r>
+              <w:t xml:space="preserve">Use </w:t>
+            </w:r>
+            <w:r>
+              <w:rPr>
+                <w:i/>
+              </w:rPr>
+              <w:t>Parameter Q&amp;A</w:t>
+            </w:r>
+            <w:r>
+              <w:t xml:space="preserve"> instead of </w:t>
+            </w:r>
+            <w:r>
+              <w:rPr>
+                <w:i/>
+              </w:rPr>
+              <w:t>Data Memory</w:t>
+            </w:r>
+            <w:r>
+              <w:t xml:space="preserve"> to set gauge parameters.</w:t>
             </w:r>
           </w:p>
         </w:tc>
@@ -6368,11 +6288,14 @@
   <w:rsids>
     <w:rsidRoot w:val="009D3282"/>
     <w:rsid w:val="00614C15"/>
+    <w:rsid w:val="00641690"/>
     <w:rsid w:val="0077670B"/>
     <w:rsid w:val="009556F9"/>
     <w:rsid w:val="009B2F84"/>
     <w:rsid w:val="009D3282"/>
+    <w:rsid w:val="00A00327"/>
     <w:rsid w:val="00BA76F2"/>
+    <w:rsid w:val="00C36C54"/>
     <w:rsid w:val="00D814A1"/>
     <w:rsid w:val="00F21FDF"/>
   </w:rsids>
@@ -7172,7 +7095,7 @@
 </file>
 
 <file path=customXml/itemProps2.xml><?xml version="1.0" encoding="utf-8"?>
-<ds:datastoreItem xmlns:ds="http://schemas.openxmlformats.org/officeDocument/2006/customXml" ds:itemID="{2244B8FF-AA9B-4486-92D8-65743A65946A}">
+<ds:datastoreItem xmlns:ds="http://schemas.openxmlformats.org/officeDocument/2006/customXml" ds:itemID="{3F151A9A-A393-49C2-8A24-8630B49CBFD7}">
   <ds:schemaRefs>
     <ds:schemaRef ds:uri="http://schemas.openxmlformats.org/officeDocument/2006/bibliography"/>
   </ds:schemaRefs>

</xml_diff>